<commit_message>
advertise and standard image using image-resize
</commit_message>
<xml_diff>
--- a/Requirement.docx
+++ b/Requirement.docx
@@ -38,7 +38,29 @@
           <w:sz w:val="28"/>
           <w:szCs w:val="28"/>
         </w:rPr>
-        <w:t>Task’s for salah:</w:t>
+        <w:t xml:space="preserve">Task’s for </w:t>
+      </w:r>
+      <w:proofErr w:type="spellStart"/>
+      <w:r>
+        <w:rPr>
+          <w:b/>
+          <w:bCs/>
+          <w:color w:val="4472C4" w:themeColor="accent1"/>
+          <w:sz w:val="28"/>
+          <w:szCs w:val="28"/>
+        </w:rPr>
+        <w:t>salah</w:t>
+      </w:r>
+      <w:proofErr w:type="spellEnd"/>
+      <w:r>
+        <w:rPr>
+          <w:b/>
+          <w:bCs/>
+          <w:color w:val="4472C4" w:themeColor="accent1"/>
+          <w:sz w:val="28"/>
+          <w:szCs w:val="28"/>
+        </w:rPr>
+        <w:t>:</w:t>
       </w:r>
     </w:p>
     <w:p>
@@ -168,8 +190,32 @@
           <w:sz w:val="24"/>
           <w:szCs w:val="24"/>
         </w:rPr>
-        <w:t>Compute Zakah(</w:t>
-      </w:r>
+        <w:t xml:space="preserve">Compute </w:t>
+      </w:r>
+      <w:proofErr w:type="spellStart"/>
+      <w:proofErr w:type="gramStart"/>
+      <w:r>
+        <w:rPr>
+          <w:b/>
+          <w:bCs/>
+          <w:color w:val="000000" w:themeColor="text1"/>
+          <w:sz w:val="24"/>
+          <w:szCs w:val="24"/>
+        </w:rPr>
+        <w:t>Zakah</w:t>
+      </w:r>
+      <w:proofErr w:type="spellEnd"/>
+      <w:r>
+        <w:rPr>
+          <w:b/>
+          <w:bCs/>
+          <w:color w:val="000000" w:themeColor="text1"/>
+          <w:sz w:val="24"/>
+          <w:szCs w:val="24"/>
+        </w:rPr>
+        <w:t>(</w:t>
+      </w:r>
+      <w:proofErr w:type="gramEnd"/>
       <w:r>
         <w:rPr>
           <w:rFonts w:hint="cs"/>
@@ -181,8 +227,23 @@
           <w:rtl/>
           <w:lang w:bidi="ar-EG"/>
         </w:rPr>
-        <w:t>حساب الزكاه</w:t>
-      </w:r>
+        <w:t xml:space="preserve">حساب </w:t>
+      </w:r>
+      <w:proofErr w:type="spellStart"/>
+      <w:r>
+        <w:rPr>
+          <w:rFonts w:hint="cs"/>
+          <w:b/>
+          <w:bCs/>
+          <w:color w:val="000000" w:themeColor="text1"/>
+          <w:sz w:val="24"/>
+          <w:szCs w:val="24"/>
+          <w:rtl/>
+          <w:lang w:bidi="ar-EG"/>
+        </w:rPr>
+        <w:t>الزكاه</w:t>
+      </w:r>
+      <w:proofErr w:type="spellEnd"/>
       <w:r>
         <w:rPr>
           <w:b/>
@@ -312,15 +373,17 @@
           <w:color w:val="4472C4" w:themeColor="accent1"/>
           <w:sz w:val="28"/>
           <w:szCs w:val="28"/>
-        </w:rPr>
-      </w:pPr>
-      <w:r>
-        <w:rPr>
-          <w:b/>
-          <w:bCs/>
-          <w:color w:val="000000" w:themeColor="text1"/>
-          <w:sz w:val="24"/>
-          <w:szCs w:val="24"/>
+          <w:highlight w:val="green"/>
+        </w:rPr>
+      </w:pPr>
+      <w:r>
+        <w:rPr>
+          <w:b/>
+          <w:bCs/>
+          <w:color w:val="000000" w:themeColor="text1"/>
+          <w:sz w:val="24"/>
+          <w:szCs w:val="24"/>
+          <w:highlight w:val="green"/>
         </w:rPr>
         <w:t>Standard Image</w:t>
       </w:r>
@@ -331,18 +394,18 @@
           <w:color w:val="000000" w:themeColor="text1"/>
           <w:sz w:val="24"/>
           <w:szCs w:val="24"/>
+          <w:highlight w:val="green"/>
         </w:rPr>
         <w:t xml:space="preserve"> </w:t>
       </w:r>
-      <w:bookmarkStart w:id="0" w:name="_GoBack"/>
-      <w:bookmarkEnd w:id="0"/>
-      <w:r>
-        <w:rPr>
-          <w:b/>
-          <w:bCs/>
-          <w:color w:val="000000" w:themeColor="text1"/>
-          <w:sz w:val="24"/>
-          <w:szCs w:val="24"/>
+      <w:r>
+        <w:rPr>
+          <w:b/>
+          <w:bCs/>
+          <w:color w:val="000000" w:themeColor="text1"/>
+          <w:sz w:val="24"/>
+          <w:szCs w:val="24"/>
+          <w:highlight w:val="green"/>
         </w:rPr>
         <w:t xml:space="preserve">Class used for uploading images and resize it </w:t>
       </w:r>
@@ -397,20 +460,23 @@
         <w:rPr>
           <w:b/>
           <w:bCs/>
-          <w:color w:val="000000" w:themeColor="text1"/>
-          <w:sz w:val="24"/>
-          <w:szCs w:val="24"/>
-        </w:rPr>
-      </w:pPr>
-      <w:r>
-        <w:rPr>
-          <w:b/>
-          <w:bCs/>
-          <w:color w:val="000000" w:themeColor="text1"/>
-          <w:sz w:val="24"/>
-          <w:szCs w:val="24"/>
-        </w:rPr>
-        <w:t>Video Page</w:t>
+          <w:color w:val="4472C4" w:themeColor="accent1"/>
+          <w:sz w:val="28"/>
+          <w:szCs w:val="28"/>
+          <w:highlight w:val="green"/>
+        </w:rPr>
+      </w:pPr>
+      <w:r>
+        <w:rPr>
+          <w:b/>
+          <w:bCs/>
+          <w:color w:val="000000" w:themeColor="text1"/>
+          <w:sz w:val="24"/>
+          <w:szCs w:val="24"/>
+          <w:highlight w:val="green"/>
+          <w:lang w:bidi="ar-EG"/>
+        </w:rPr>
+        <w:t>Advertise Page</w:t>
       </w:r>
     </w:p>
     <w:p>
@@ -436,7 +502,45 @@
           <w:sz w:val="24"/>
           <w:szCs w:val="24"/>
         </w:rPr>
-        <w:t>Donation Page</w:t>
+        <w:t>Video Page</w:t>
+      </w:r>
+    </w:p>
+    <w:p>
+      <w:pPr>
+        <w:pStyle w:val="ListParagraph"/>
+        <w:numPr>
+          <w:ilvl w:val="0"/>
+          <w:numId w:val="3"/>
+        </w:numPr>
+        <w:rPr>
+          <w:b/>
+          <w:bCs/>
+          <w:color w:val="000000" w:themeColor="text1"/>
+          <w:sz w:val="24"/>
+          <w:szCs w:val="24"/>
+        </w:rPr>
+      </w:pPr>
+      <w:r>
+        <w:rPr>
+          <w:b/>
+          <w:bCs/>
+          <w:color w:val="000000" w:themeColor="text1"/>
+          <w:sz w:val="24"/>
+          <w:szCs w:val="24"/>
+        </w:rPr>
+        <w:t>Dona</w:t>
+      </w:r>
+      <w:bookmarkStart w:id="0" w:name="_GoBack"/>
+      <w:bookmarkEnd w:id="0"/>
+      <w:r>
+        <w:rPr>
+          <w:b/>
+          <w:bCs/>
+          <w:color w:val="000000" w:themeColor="text1"/>
+          <w:sz w:val="24"/>
+          <w:szCs w:val="24"/>
+        </w:rPr>
+        <w:t>tion Page</w:t>
       </w:r>
     </w:p>
     <w:p>
@@ -484,6 +588,7 @@
         </w:rPr>
         <w:t xml:space="preserve">Task’s for </w:t>
       </w:r>
+      <w:proofErr w:type="spellStart"/>
       <w:r>
         <w:rPr>
           <w:b/>
@@ -494,6 +599,7 @@
         </w:rPr>
         <w:t>Akram</w:t>
       </w:r>
+      <w:proofErr w:type="spellEnd"/>
       <w:r>
         <w:rPr>
           <w:b/>

</xml_diff>